<commit_message>
more changes to gmail setup
</commit_message>
<xml_diff>
--- a/documents/GmailSetup.docx
+++ b/documents/GmailSetup.docx
@@ -499,7 +499,7 @@
           </mc:Choice>
           <mc:Fallback>
             <w:pict>
-              <v:oval w14:anchorId="10C279B8" id="Oval 3" o:spid="_x0000_s1026" style="position:absolute;margin-left:369pt;margin-top:111.25pt;width:48pt;height:15.75pt;z-index:251661312;visibility:visible;mso-wrap-style:square;mso-width-percent:0;mso-height-percent:0;mso-wrap-distance-left:9pt;mso-wrap-distance-top:0;mso-wrap-distance-right:9pt;mso-wrap-distance-bottom:0;mso-position-horizontal:absolute;mso-position-horizontal-relative:text;mso-position-vertical:absolute;mso-position-vertical-relative:text;mso-width-percent:0;mso-height-percent:0;mso-width-relative:margin;mso-height-relative:margin;v-text-anchor:middle" o:gfxdata="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" filled="f" strokecolor="red" strokeweight="3pt">
+              <v:oval w14:anchorId="381B0960" id="Oval 3" o:spid="_x0000_s1026" style="position:absolute;margin-left:369pt;margin-top:111.25pt;width:48pt;height:15.75pt;z-index:251661312;visibility:visible;mso-wrap-style:square;mso-width-percent:0;mso-height-percent:0;mso-wrap-distance-left:9pt;mso-wrap-distance-top:0;mso-wrap-distance-right:9pt;mso-wrap-distance-bottom:0;mso-position-horizontal:absolute;mso-position-horizontal-relative:text;mso-position-vertical:absolute;mso-position-vertical-relative:text;mso-width-percent:0;mso-height-percent:0;mso-width-relative:margin;mso-height-relative:margin;v-text-anchor:middle" o:gfxdata="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" filled="f" strokecolor="red" strokeweight="3pt">
                 <v:stroke joinstyle="miter"/>
               </v:oval>
             </w:pict>
@@ -581,7 +581,7 @@
           </mc:Choice>
           <mc:Fallback>
             <w:pict>
-              <v:oval w14:anchorId="77919D9A" id="Oval 2" o:spid="_x0000_s1026" style="position:absolute;margin-left:447.75pt;margin-top:47.35pt;width:20.8pt;height:19.5pt;z-index:251659264;visibility:visible;mso-wrap-style:square;mso-width-percent:0;mso-height-percent:0;mso-wrap-distance-left:9pt;mso-wrap-distance-top:0;mso-wrap-distance-right:9pt;mso-wrap-distance-bottom:0;mso-position-horizontal:absolute;mso-position-horizontal-relative:text;mso-position-vertical:absolute;mso-position-vertical-relative:text;mso-width-percent:0;mso-height-percent:0;mso-width-relative:margin;mso-height-relative:margin;v-text-anchor:middle" o:gfxdata="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" filled="f" strokecolor="red" strokeweight="3pt">
+              <v:oval w14:anchorId="327BA390" id="Oval 2" o:spid="_x0000_s1026" style="position:absolute;margin-left:447.75pt;margin-top:47.35pt;width:20.8pt;height:19.5pt;z-index:251659264;visibility:visible;mso-wrap-style:square;mso-width-percent:0;mso-height-percent:0;mso-wrap-distance-left:9pt;mso-wrap-distance-top:0;mso-wrap-distance-right:9pt;mso-wrap-distance-bottom:0;mso-position-horizontal:absolute;mso-position-horizontal-relative:text;mso-position-vertical:absolute;mso-position-vertical-relative:text;mso-width-percent:0;mso-height-percent:0;mso-width-relative:margin;mso-height-relative:margin;v-text-anchor:middle" o:gfxdata="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" filled="f" strokecolor="red" strokeweight="3pt">
                 <v:stroke joinstyle="miter"/>
               </v:oval>
             </w:pict>
@@ -960,7 +960,7 @@
           </mc:Choice>
           <mc:Fallback>
             <w:pict>
-              <v:oval w14:anchorId="41262D56" id="Oval 6" o:spid="_x0000_s1026" style="position:absolute;margin-left:57.75pt;margin-top:73pt;width:96pt;height:16.5pt;z-index:251666432;visibility:visible;mso-wrap-style:square;mso-width-percent:0;mso-height-percent:0;mso-wrap-distance-left:9pt;mso-wrap-distance-top:0;mso-wrap-distance-right:9pt;mso-wrap-distance-bottom:0;mso-position-horizontal:absolute;mso-position-horizontal-relative:text;mso-position-vertical:absolute;mso-position-vertical-relative:text;mso-width-percent:0;mso-height-percent:0;mso-width-relative:margin;mso-height-relative:margin;v-text-anchor:middle" o:gfxdata="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" filled="f" strokecolor="red" strokeweight="3pt">
+              <v:oval w14:anchorId="6E00DC76" id="Oval 6" o:spid="_x0000_s1026" style="position:absolute;margin-left:57.75pt;margin-top:73pt;width:96pt;height:16.5pt;z-index:251666432;visibility:visible;mso-wrap-style:square;mso-width-percent:0;mso-height-percent:0;mso-wrap-distance-left:9pt;mso-wrap-distance-top:0;mso-wrap-distance-right:9pt;mso-wrap-distance-bottom:0;mso-position-horizontal:absolute;mso-position-horizontal-relative:text;mso-position-vertical:absolute;mso-position-vertical-relative:text;mso-width-percent:0;mso-height-percent:0;mso-width-relative:margin;mso-height-relative:margin;v-text-anchor:middle" o:gfxdata="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" filled="f" strokecolor="red" strokeweight="3pt">
                 <v:stroke joinstyle="miter"/>
               </v:oval>
             </w:pict>
@@ -1042,7 +1042,7 @@
           </mc:Choice>
           <mc:Fallback>
             <w:pict>
-              <v:oval w14:anchorId="15EDFBE9" id="Oval 5" o:spid="_x0000_s1026" style="position:absolute;margin-left:96.75pt;margin-top:191.5pt;width:96pt;height:16.5pt;z-index:251664384;visibility:visible;mso-wrap-style:square;mso-width-percent:0;mso-height-percent:0;mso-wrap-distance-left:9pt;mso-wrap-distance-top:0;mso-wrap-distance-right:9pt;mso-wrap-distance-bottom:0;mso-position-horizontal:absolute;mso-position-horizontal-relative:text;mso-position-vertical:absolute;mso-position-vertical-relative:text;mso-width-percent:0;mso-height-percent:0;mso-width-relative:margin;mso-height-relative:margin;v-text-anchor:middle" o:gfxdata="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" filled="f" strokecolor="red" strokeweight="3pt">
+              <v:oval w14:anchorId="25196A5F" id="Oval 5" o:spid="_x0000_s1026" style="position:absolute;margin-left:96.75pt;margin-top:191.5pt;width:96pt;height:16.5pt;z-index:251664384;visibility:visible;mso-wrap-style:square;mso-width-percent:0;mso-height-percent:0;mso-wrap-distance-left:9pt;mso-wrap-distance-top:0;mso-wrap-distance-right:9pt;mso-wrap-distance-bottom:0;mso-position-horizontal:absolute;mso-position-horizontal-relative:text;mso-position-vertical:absolute;mso-position-vertical-relative:text;mso-width-percent:0;mso-height-percent:0;mso-width-relative:margin;mso-height-relative:margin;v-text-anchor:middle" o:gfxdata="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" filled="f" strokecolor="red" strokeweight="3pt">
                 <v:stroke joinstyle="miter"/>
               </v:oval>
             </w:pict>
@@ -1268,119 +1268,162 @@
           <w:b/>
           <w:bCs/>
         </w:rPr>
-        <w:t xml:space="preserve">guide to create an application specific password. Otherwise, </w:t>
+        <w:t>guide to create an application specific password</w:t>
       </w:r>
       <w:r>
         <w:rPr>
           <w:b/>
           <w:bCs/>
         </w:rPr>
-        <w:t>proceed to step 6.</w:t>
+        <w:t>, and proceed to step 7</w:t>
       </w:r>
       <w:r>
         <w:rPr>
           <w:b/>
           <w:bCs/>
         </w:rPr>
-        <w:br/>
-      </w:r>
-      <w:r>
-        <w:t xml:space="preserve">you </w:t>
+        <w:t xml:space="preserve">. Otherwise, </w:t>
+      </w:r>
+      <w:r>
+        <w:rPr>
+          <w:b/>
+          <w:bCs/>
+        </w:rPr>
+        <w:t>proceed to step 6.</w:t>
+      </w:r>
+      <w:r>
+        <w:rPr>
+          <w:b/>
+          <w:bCs/>
+        </w:rPr>
+        <w:br/>
+      </w:r>
+      <w:r>
+        <w:t xml:space="preserve">check if you have </w:t>
+      </w:r>
+      <w:r>
+        <w:t xml:space="preserve">multi-factor authentication enabled by looking at “2-step verification” at this link: </w:t>
+      </w:r>
+      <w:hyperlink r:id="rId12" w:history="1">
+        <w:r>
+          <w:rPr>
+            <w:rStyle w:val="Hyperlink"/>
+          </w:rPr>
+          <w:t>https://m</w:t>
+        </w:r>
+        <w:r>
+          <w:rPr>
+            <w:rStyle w:val="Hyperlink"/>
+          </w:rPr>
+          <w:t>y</w:t>
+        </w:r>
+        <w:r>
+          <w:rPr>
+            <w:rStyle w:val="Hyperlink"/>
+          </w:rPr>
+          <w:t>a</w:t>
+        </w:r>
+        <w:r>
+          <w:rPr>
+            <w:rStyle w:val="Hyperlink"/>
+          </w:rPr>
+          <w:t>ccount.google.com/security</w:t>
+        </w:r>
+      </w:hyperlink>
+    </w:p>
+    <w:p>
+      <w:pPr>
+        <w:pStyle w:val="ListParagraph"/>
+        <w:rPr>
+          <w:b/>
+          <w:bCs/>
+        </w:rPr>
+      </w:pPr>
+    </w:p>
+    <w:p>
+      <w:pPr>
+        <w:pStyle w:val="ListParagraph"/>
+        <w:numPr>
+          <w:ilvl w:val="0"/>
+          <w:numId w:val="1"/>
+        </w:numPr>
+        <w:rPr>
+          <w:b/>
+          <w:bCs/>
+        </w:rPr>
+      </w:pPr>
+      <w:r>
+        <w:t xml:space="preserve">If you do </w:t>
+      </w:r>
+      <w:r>
+        <w:rPr>
+          <w:b/>
+          <w:bCs/>
+        </w:rPr>
+        <w:t>NOT</w:t>
+      </w:r>
+      <w:r>
+        <w:t xml:space="preserve"> have multi-factor authentication enabled, enable Less secure app access at this link: </w:t>
+      </w:r>
+      <w:hyperlink r:id="rId13" w:history="1">
+        <w:r>
+          <w:rPr>
+            <w:rStyle w:val="Hyperlink"/>
+          </w:rPr>
+          <w:t>https://myaccount.google.com/lesssecureapps</w:t>
+        </w:r>
+      </w:hyperlink>
+      <w:r>
+        <w:rPr>
+          <w:b/>
+          <w:bCs/>
+        </w:rPr>
+        <w:br/>
+      </w:r>
+      <w:r>
+        <w:rPr>
+          <w:b/>
+          <w:bCs/>
+        </w:rPr>
+        <w:br/>
+      </w:r>
+      <w:r>
+        <w:rPr>
+          <w:b/>
+          <w:bCs/>
+        </w:rPr>
+        <w:br/>
+      </w:r>
+      <w:r>
+        <w:rPr>
+          <w:b/>
+          <w:bCs/>
+        </w:rPr>
+        <w:br/>
+      </w:r>
+      <w:r>
+        <w:rPr>
+          <w:b/>
+          <w:bCs/>
+        </w:rPr>
+        <w:br/>
+      </w:r>
+      <w:r>
+        <w:rPr>
+          <w:b/>
+          <w:bCs/>
+        </w:rPr>
+        <w:br/>
+      </w:r>
+      <w:r>
+        <w:rPr>
+          <w:b/>
+          <w:bCs/>
+        </w:rPr>
+        <w:br/>
       </w:r>
       <w:bookmarkStart w:id="0" w:name="_GoBack"/>
       <w:bookmarkEnd w:id="0"/>
-      <w:r>
-        <w:rPr>
-          <w:b/>
-          <w:bCs/>
-        </w:rPr>
-        <w:br/>
-      </w:r>
-      <w:r>
-        <w:rPr>
-          <w:b/>
-          <w:bCs/>
-        </w:rPr>
-        <w:br/>
-      </w:r>
-      <w:r>
-        <w:rPr>
-          <w:b/>
-          <w:bCs/>
-        </w:rPr>
-        <w:br/>
-      </w:r>
-      <w:r>
-        <w:rPr>
-          <w:b/>
-          <w:bCs/>
-        </w:rPr>
-        <w:br/>
-      </w:r>
-      <w:r>
-        <w:rPr>
-          <w:b/>
-          <w:bCs/>
-        </w:rPr>
-        <w:br/>
-      </w:r>
-      <w:r>
-        <w:rPr>
-          <w:b/>
-          <w:bCs/>
-        </w:rPr>
-        <w:br/>
-      </w:r>
-      <w:r>
-        <w:rPr>
-          <w:b/>
-          <w:bCs/>
-        </w:rPr>
-        <w:br/>
-      </w:r>
-      <w:r>
-        <w:rPr>
-          <w:b/>
-          <w:bCs/>
-        </w:rPr>
-        <w:br/>
-      </w:r>
-      <w:r>
-        <w:rPr>
-          <w:b/>
-          <w:bCs/>
-        </w:rPr>
-        <w:br/>
-      </w:r>
-      <w:r>
-        <w:rPr>
-          <w:b/>
-          <w:bCs/>
-        </w:rPr>
-        <w:br/>
-      </w:r>
-      <w:r>
-        <w:rPr>
-          <w:b/>
-          <w:bCs/>
-        </w:rPr>
-        <w:br/>
-      </w:r>
-      <w:r>
-        <w:rPr>
-          <w:b/>
-          <w:bCs/>
-        </w:rPr>
-        <w:br/>
-      </w:r>
-      <w:r>
-        <w:rPr>
-          <w:b/>
-          <w:bCs/>
-        </w:rPr>
-        <w:lastRenderedPageBreak/>
-        <w:br/>
-      </w:r>
     </w:p>
     <w:p>
       <w:pPr>
@@ -1394,6 +1437,7 @@
         <w:rPr>
           <w:noProof/>
         </w:rPr>
+        <w:lastRenderedPageBreak/>
         <mc:AlternateContent>
           <mc:Choice Requires="wps">
             <w:drawing>
@@ -1464,7 +1508,7 @@
           </mc:Choice>
           <mc:Fallback>
             <w:pict>
-              <v:roundrect w14:anchorId="0998CB0A" id="Rectangle: Rounded Corners 17" o:spid="_x0000_s1026" style="position:absolute;margin-left:205.5pt;margin-top:57pt;width:156pt;height:52.5pt;z-index:-251634688;visibility:visible;mso-wrap-style:square;mso-width-percent:0;mso-wrap-distance-left:9pt;mso-wrap-distance-top:0;mso-wrap-distance-right:9pt;mso-wrap-distance-bottom:0;mso-position-horizontal:absolute;mso-position-horizontal-relative:text;mso-position-vertical:absolute;mso-position-vertical-relative:text;mso-width-percent:0;mso-width-relative:margin;v-text-anchor:middle" arcsize="10923f" o:gfxdata="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" stroked="f" strokeweight="1pt">
+              <v:roundrect w14:anchorId="4CF71601" id="Rectangle: Rounded Corners 17" o:spid="_x0000_s1026" style="position:absolute;margin-left:205.5pt;margin-top:57pt;width:156pt;height:52.5pt;z-index:-251634688;visibility:visible;mso-wrap-style:square;mso-width-percent:0;mso-wrap-distance-left:9pt;mso-wrap-distance-top:0;mso-wrap-distance-right:9pt;mso-wrap-distance-bottom:0;mso-position-horizontal:absolute;mso-position-horizontal-relative:text;mso-position-vertical:absolute;mso-position-vertical-relative:text;mso-width-percent:0;mso-width-relative:margin;v-text-anchor:middle" arcsize="10923f" o:gfxdata="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" stroked="f" strokeweight="1pt">
                 <v:fill opacity="39321f"/>
                 <v:stroke joinstyle="miter"/>
               </v:roundrect>
@@ -1581,7 +1625,7 @@
                     <pic:cNvPicPr/>
                   </pic:nvPicPr>
                   <pic:blipFill>
-                    <a:blip r:embed="rId12">
+                    <a:blip r:embed="rId14">
                       <a:extLst>
                         <a:ext uri="{28A0092B-C50C-407E-A947-70E740481C1C}">
                           <a14:useLocalDpi xmlns:a14="http://schemas.microsoft.com/office/drawing/2010/main" val="0"/>
@@ -1706,7 +1750,7 @@
                     <pic:cNvPicPr/>
                   </pic:nvPicPr>
                   <pic:blipFill>
-                    <a:blip r:embed="rId13">
+                    <a:blip r:embed="rId15">
                       <a:extLst>
                         <a:ext uri="{28A0092B-C50C-407E-A947-70E740481C1C}">
                           <a14:useLocalDpi xmlns:a14="http://schemas.microsoft.com/office/drawing/2010/main" val="0"/>
@@ -1787,10 +1831,10 @@
         <w:br/>
       </w:r>
       <w:r>
+        <w:br/>
+      </w:r>
+      <w:r>
         <w:lastRenderedPageBreak/>
-        <w:br/>
-      </w:r>
-      <w:r>
         <w:br/>
       </w:r>
     </w:p>
@@ -1919,7 +1963,7 @@
                     <pic:cNvPicPr/>
                   </pic:nvPicPr>
                   <pic:blipFill>
-                    <a:blip r:embed="rId14">
+                    <a:blip r:embed="rId16">
                       <a:extLst>
                         <a:ext uri="{28A0092B-C50C-407E-A947-70E740481C1C}">
                           <a14:useLocalDpi xmlns:a14="http://schemas.microsoft.com/office/drawing/2010/main" val="0"/>
@@ -2614,6 +2658,18 @@
       <w:shd w:val="clear" w:color="auto" w:fill="E1DFDD"/>
     </w:rPr>
   </w:style>
+  <w:style w:type="character" w:styleId="FollowedHyperlink">
+    <w:name w:val="FollowedHyperlink"/>
+    <w:basedOn w:val="DefaultParagraphFont"/>
+    <w:uiPriority w:val="99"/>
+    <w:semiHidden/>
+    <w:unhideWhenUsed/>
+    <w:rsid w:val="0013696D"/>
+    <w:rPr>
+      <w:color w:val="954F72" w:themeColor="followedHyperlink"/>
+      <w:u w:val="single"/>
+    </w:rPr>
+  </w:style>
 </w:styles>
 </file>
 
@@ -2917,7 +2973,7 @@
 </file>
 
 <file path=customXml/itemProps1.xml><?xml version="1.0" encoding="utf-8"?>
-<ds:datastoreItem xmlns:ds="http://schemas.openxmlformats.org/officeDocument/2006/customXml" ds:itemID="{2789F3E5-E2AD-4945-90FA-0B3B54EC87B4}">
+<ds:datastoreItem xmlns:ds="http://schemas.openxmlformats.org/officeDocument/2006/customXml" ds:itemID="{588695F3-5DDE-4E85-A001-A3D5BC82E8BF}">
   <ds:schemaRefs>
     <ds:schemaRef ds:uri="http://schemas.openxmlformats.org/officeDocument/2006/bibliography"/>
   </ds:schemaRefs>

</xml_diff>

<commit_message>
removed adult elements from gmail setup
</commit_message>
<xml_diff>
--- a/documents/GmailSetup.docx
+++ b/documents/GmailSetup.docx
@@ -499,7 +499,7 @@
           </mc:Choice>
           <mc:Fallback>
             <w:pict>
-              <v:oval w14:anchorId="381B0960" id="Oval 3" o:spid="_x0000_s1026" style="position:absolute;margin-left:369pt;margin-top:111.25pt;width:48pt;height:15.75pt;z-index:251661312;visibility:visible;mso-wrap-style:square;mso-width-percent:0;mso-height-percent:0;mso-wrap-distance-left:9pt;mso-wrap-distance-top:0;mso-wrap-distance-right:9pt;mso-wrap-distance-bottom:0;mso-position-horizontal:absolute;mso-position-horizontal-relative:text;mso-position-vertical:absolute;mso-position-vertical-relative:text;mso-width-percent:0;mso-height-percent:0;mso-width-relative:margin;mso-height-relative:margin;v-text-anchor:middle" o:gfxdata="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" filled="f" strokecolor="red" strokeweight="3pt">
+              <v:oval w14:anchorId="3A0BF311" id="Oval 3" o:spid="_x0000_s1026" style="position:absolute;margin-left:369pt;margin-top:111.25pt;width:48pt;height:15.75pt;z-index:251661312;visibility:visible;mso-wrap-style:square;mso-width-percent:0;mso-height-percent:0;mso-wrap-distance-left:9pt;mso-wrap-distance-top:0;mso-wrap-distance-right:9pt;mso-wrap-distance-bottom:0;mso-position-horizontal:absolute;mso-position-horizontal-relative:text;mso-position-vertical:absolute;mso-position-vertical-relative:text;mso-width-percent:0;mso-height-percent:0;mso-width-relative:margin;mso-height-relative:margin;v-text-anchor:middle" o:gfxdata="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" filled="f" strokecolor="red" strokeweight="3pt">
                 <v:stroke joinstyle="miter"/>
               </v:oval>
             </w:pict>
@@ -581,7 +581,7 @@
           </mc:Choice>
           <mc:Fallback>
             <w:pict>
-              <v:oval w14:anchorId="327BA390" id="Oval 2" o:spid="_x0000_s1026" style="position:absolute;margin-left:447.75pt;margin-top:47.35pt;width:20.8pt;height:19.5pt;z-index:251659264;visibility:visible;mso-wrap-style:square;mso-width-percent:0;mso-height-percent:0;mso-wrap-distance-left:9pt;mso-wrap-distance-top:0;mso-wrap-distance-right:9pt;mso-wrap-distance-bottom:0;mso-position-horizontal:absolute;mso-position-horizontal-relative:text;mso-position-vertical:absolute;mso-position-vertical-relative:text;mso-width-percent:0;mso-height-percent:0;mso-width-relative:margin;mso-height-relative:margin;v-text-anchor:middle" o:gfxdata="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" filled="f" strokecolor="red" strokeweight="3pt">
+              <v:oval w14:anchorId="7F80789C" id="Oval 2" o:spid="_x0000_s1026" style="position:absolute;margin-left:447.75pt;margin-top:47.35pt;width:20.8pt;height:19.5pt;z-index:251659264;visibility:visible;mso-wrap-style:square;mso-width-percent:0;mso-height-percent:0;mso-wrap-distance-left:9pt;mso-wrap-distance-top:0;mso-wrap-distance-right:9pt;mso-wrap-distance-bottom:0;mso-position-horizontal:absolute;mso-position-horizontal-relative:text;mso-position-vertical:absolute;mso-position-vertical-relative:text;mso-width-percent:0;mso-height-percent:0;mso-width-relative:margin;mso-height-relative:margin;v-text-anchor:middle" o:gfxdata="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" filled="f" strokecolor="red" strokeweight="3pt">
                 <v:stroke joinstyle="miter"/>
               </v:oval>
             </w:pict>
@@ -960,7 +960,7 @@
           </mc:Choice>
           <mc:Fallback>
             <w:pict>
-              <v:oval w14:anchorId="6E00DC76" id="Oval 6" o:spid="_x0000_s1026" style="position:absolute;margin-left:57.75pt;margin-top:73pt;width:96pt;height:16.5pt;z-index:251666432;visibility:visible;mso-wrap-style:square;mso-width-percent:0;mso-height-percent:0;mso-wrap-distance-left:9pt;mso-wrap-distance-top:0;mso-wrap-distance-right:9pt;mso-wrap-distance-bottom:0;mso-position-horizontal:absolute;mso-position-horizontal-relative:text;mso-position-vertical:absolute;mso-position-vertical-relative:text;mso-width-percent:0;mso-height-percent:0;mso-width-relative:margin;mso-height-relative:margin;v-text-anchor:middle" o:gfxdata="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" filled="f" strokecolor="red" strokeweight="3pt">
+              <v:oval w14:anchorId="11BC2BC2" id="Oval 6" o:spid="_x0000_s1026" style="position:absolute;margin-left:57.75pt;margin-top:73pt;width:96pt;height:16.5pt;z-index:251666432;visibility:visible;mso-wrap-style:square;mso-width-percent:0;mso-height-percent:0;mso-wrap-distance-left:9pt;mso-wrap-distance-top:0;mso-wrap-distance-right:9pt;mso-wrap-distance-bottom:0;mso-position-horizontal:absolute;mso-position-horizontal-relative:text;mso-position-vertical:absolute;mso-position-vertical-relative:text;mso-width-percent:0;mso-height-percent:0;mso-width-relative:margin;mso-height-relative:margin;v-text-anchor:middle" o:gfxdata="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" filled="f" strokecolor="red" strokeweight="3pt">
                 <v:stroke joinstyle="miter"/>
               </v:oval>
             </w:pict>
@@ -1042,7 +1042,7 @@
           </mc:Choice>
           <mc:Fallback>
             <w:pict>
-              <v:oval w14:anchorId="25196A5F" id="Oval 5" o:spid="_x0000_s1026" style="position:absolute;margin-left:96.75pt;margin-top:191.5pt;width:96pt;height:16.5pt;z-index:251664384;visibility:visible;mso-wrap-style:square;mso-width-percent:0;mso-height-percent:0;mso-wrap-distance-left:9pt;mso-wrap-distance-top:0;mso-wrap-distance-right:9pt;mso-wrap-distance-bottom:0;mso-position-horizontal:absolute;mso-position-horizontal-relative:text;mso-position-vertical:absolute;mso-position-vertical-relative:text;mso-width-percent:0;mso-height-percent:0;mso-width-relative:margin;mso-height-relative:margin;v-text-anchor:middle" o:gfxdata="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" filled="f" strokecolor="red" strokeweight="3pt">
+              <v:oval w14:anchorId="15BC6F16" id="Oval 5" o:spid="_x0000_s1026" style="position:absolute;margin-left:96.75pt;margin-top:191.5pt;width:96pt;height:16.5pt;z-index:251664384;visibility:visible;mso-wrap-style:square;mso-width-percent:0;mso-height-percent:0;mso-wrap-distance-left:9pt;mso-wrap-distance-top:0;mso-wrap-distance-right:9pt;mso-wrap-distance-bottom:0;mso-position-horizontal:absolute;mso-position-horizontal-relative:text;mso-position-vertical:absolute;mso-position-vertical-relative:text;mso-width-percent:0;mso-height-percent:0;mso-width-relative:margin;mso-height-relative:margin;v-text-anchor:middle" o:gfxdata="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" filled="f" strokecolor="red" strokeweight="3pt">
                 <v:stroke joinstyle="miter"/>
               </v:oval>
             </w:pict>
@@ -1422,8 +1422,6 @@
         </w:rPr>
         <w:br/>
       </w:r>
-      <w:bookmarkStart w:id="0" w:name="_GoBack"/>
-      <w:bookmarkEnd w:id="0"/>
     </w:p>
     <w:p>
       <w:pPr>
@@ -1508,7 +1506,7 @@
           </mc:Choice>
           <mc:Fallback>
             <w:pict>
-              <v:roundrect w14:anchorId="4CF71601" id="Rectangle: Rounded Corners 17" o:spid="_x0000_s1026" style="position:absolute;margin-left:205.5pt;margin-top:57pt;width:156pt;height:52.5pt;z-index:-251634688;visibility:visible;mso-wrap-style:square;mso-width-percent:0;mso-wrap-distance-left:9pt;mso-wrap-distance-top:0;mso-wrap-distance-right:9pt;mso-wrap-distance-bottom:0;mso-position-horizontal:absolute;mso-position-horizontal-relative:text;mso-position-vertical:absolute;mso-position-vertical-relative:text;mso-width-percent:0;mso-width-relative:margin;v-text-anchor:middle" arcsize="10923f" o:gfxdata="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" stroked="f" strokeweight="1pt">
+              <v:roundrect w14:anchorId="41C0774C" id="Rectangle: Rounded Corners 17" o:spid="_x0000_s1026" style="position:absolute;margin-left:205.5pt;margin-top:57pt;width:156pt;height:52.5pt;z-index:-251634688;visibility:visible;mso-wrap-style:square;mso-width-percent:0;mso-wrap-distance-left:9pt;mso-wrap-distance-top:0;mso-wrap-distance-right:9pt;mso-wrap-distance-bottom:0;mso-position-horizontal:absolute;mso-position-horizontal-relative:text;mso-position-vertical:absolute;mso-position-vertical-relative:text;mso-width-percent:0;mso-width-relative:margin;v-text-anchor:middle" arcsize="10923f" o:gfxdata="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" stroked="f" strokeweight="1pt">
                 <v:fill opacity="39321f"/>
                 <v:stroke joinstyle="miter"/>
               </v:roundrect>
@@ -1602,7 +1600,7 @@
           <w:noProof/>
         </w:rPr>
         <w:drawing>
-          <wp:anchor distT="0" distB="0" distL="114300" distR="114300" simplePos="0" relativeHeight="251675648" behindDoc="1" locked="0" layoutInCell="1" allowOverlap="1" wp14:anchorId="6206BAC6" wp14:editId="26977BEB">
+          <wp:anchor distT="0" distB="0" distL="114300" distR="114300" simplePos="0" relativeHeight="251675648" behindDoc="1" locked="0" layoutInCell="1" allowOverlap="1" wp14:anchorId="6206BAC6" wp14:editId="31805F4D">
             <wp:simplePos x="0" y="0"/>
             <wp:positionH relativeFrom="margin">
               <wp:align>center</wp:align>
@@ -1833,6 +1831,8 @@
       <w:r>
         <w:br/>
       </w:r>
+      <w:bookmarkStart w:id="0" w:name="_GoBack"/>
+      <w:bookmarkEnd w:id="0"/>
       <w:r>
         <w:lastRenderedPageBreak/>
         <w:br/>
@@ -1859,7 +1859,7 @@
           <w:noProof/>
         </w:rPr>
         <w:drawing>
-          <wp:anchor distT="0" distB="0" distL="114300" distR="114300" simplePos="0" relativeHeight="251684864" behindDoc="1" locked="0" layoutInCell="1" allowOverlap="1" wp14:anchorId="00D259D7" wp14:editId="2FBE61FF">
+          <wp:anchor distT="0" distB="0" distL="114300" distR="114300" simplePos="0" relativeHeight="251684864" behindDoc="1" locked="0" layoutInCell="1" allowOverlap="1" wp14:anchorId="00D259D7" wp14:editId="1FED3548">
             <wp:simplePos x="0" y="0"/>
             <wp:positionH relativeFrom="column">
               <wp:posOffset>5422624</wp:posOffset>
@@ -2973,7 +2973,7 @@
 </file>
 
 <file path=customXml/itemProps1.xml><?xml version="1.0" encoding="utf-8"?>
-<ds:datastoreItem xmlns:ds="http://schemas.openxmlformats.org/officeDocument/2006/customXml" ds:itemID="{588695F3-5DDE-4E85-A001-A3D5BC82E8BF}">
+<ds:datastoreItem xmlns:ds="http://schemas.openxmlformats.org/officeDocument/2006/customXml" ds:itemID="{E7329A4F-536A-4C68-877A-A729B03093F7}">
   <ds:schemaRefs>
     <ds:schemaRef ds:uri="http://schemas.openxmlformats.org/officeDocument/2006/bibliography"/>
   </ds:schemaRefs>

</xml_diff>